<commit_message>
fixed link project temp
</commit_message>
<xml_diff>
--- a/assignments/project-01-temp.docx
+++ b/assignments/project-01-temp.docx
@@ -79,7 +79,7 @@
         <w:pStyle w:val="BodyText"/>
       </w:pPr>
       <w:r>
-        <w:t xml:space="preserve">Use this template when ready answer the project questions found in the</w:t>
+        <w:t xml:space="preserve">Follow the steps found in the</w:t>
       </w:r>
       <w:r>
         <w:t xml:space="preserve"> </w:t>
@@ -93,7 +93,7 @@
         </w:r>
       </w:hyperlink>
       <w:r>
-        <w:t xml:space="preserve">.</w:t>
+        <w:t xml:space="preserve">. Then, use this word document to</w:t>
       </w:r>
     </w:p>
     <w:p>

</xml_diff>